<commit_message>
Pushing dataset and term project guidelines
</commit_message>
<xml_diff>
--- a/CIS8695_Term_Project.docx
+++ b/CIS8695_Term_Project.docx
@@ -1,6 +1,6 @@
 
 <file path=word/document.xml><?xml version="1.0" encoding="utf-8"?>
-<w:document xmlns:wpc="http://schemas.microsoft.com/office/word/2010/wordprocessingCanvas" xmlns:cx="http://schemas.microsoft.com/office/drawing/2014/chartex" xmlns:cx1="http://schemas.microsoft.com/office/drawing/2015/9/8/chartex" xmlns:cx2="http://schemas.microsoft.com/office/drawing/2015/10/21/chartex" xmlns:cx3="http://schemas.microsoft.com/office/drawing/2016/5/9/chartex" xmlns:cx4="http://schemas.microsoft.com/office/drawing/2016/5/10/chartex" xmlns:cx5="http://schemas.microsoft.com/office/drawing/2016/5/11/chartex" xmlns:cx6="http://schemas.microsoft.com/office/drawing/2016/5/12/chartex" xmlns:cx7="http://schemas.microsoft.com/office/drawing/2016/5/13/chartex" xmlns:cx8="http://schemas.microsoft.com/office/drawing/2016/5/14/chartex" xmlns:mc="http://schemas.openxmlformats.org/markup-compatibility/2006" xmlns:aink="http://schemas.microsoft.com/office/drawing/2016/ink" xmlns:am3d="http://schemas.microsoft.com/office/drawing/2017/model3d" xmlns:o="urn:schemas-microsoft-com:office:office" xmlns:r="http://schemas.openxmlformats.org/officeDocument/2006/relationships" xmlns:m="http://schemas.openxmlformats.org/officeDocument/2006/math" xmlns:v="urn:schemas-microsoft-com:vml" xmlns:wp14="http://schemas.microsoft.com/office/word/2010/wordprocessingDrawing" xmlns:wp="http://schemas.openxmlformats.org/drawingml/2006/wordprocessingDrawing" xmlns:w10="urn:schemas-microsoft-com:office:word" xmlns:w="http://schemas.openxmlformats.org/wordprocessingml/2006/main" xmlns:w14="http://schemas.microsoft.com/office/word/2010/wordml" xmlns:w15="http://schemas.microsoft.com/office/word/2012/wordml" xmlns:w16cid="http://schemas.microsoft.com/office/word/2016/wordml/cid" xmlns:w16se="http://schemas.microsoft.com/office/word/2015/wordml/symex" xmlns:wpg="http://schemas.microsoft.com/office/word/2010/wordprocessingGroup" xmlns:wpi="http://schemas.microsoft.com/office/word/2010/wordprocessingInk" xmlns:wne="http://schemas.microsoft.com/office/word/2006/wordml" xmlns:wps="http://schemas.microsoft.com/office/word/2010/wordprocessingShape" mc:Ignorable="w14 w15 w16se w16cid wp14">
+<w:document xmlns:wpc="http://schemas.microsoft.com/office/word/2010/wordprocessingCanvas" xmlns:cx="http://schemas.microsoft.com/office/drawing/2014/chartex" xmlns:cx1="http://schemas.microsoft.com/office/drawing/2015/9/8/chartex" xmlns:cx2="http://schemas.microsoft.com/office/drawing/2015/10/21/chartex" xmlns:cx3="http://schemas.microsoft.com/office/drawing/2016/5/9/chartex" xmlns:cx4="http://schemas.microsoft.com/office/drawing/2016/5/10/chartex" xmlns:cx5="http://schemas.microsoft.com/office/drawing/2016/5/11/chartex" xmlns:cx6="http://schemas.microsoft.com/office/drawing/2016/5/12/chartex" xmlns:cx7="http://schemas.microsoft.com/office/drawing/2016/5/13/chartex" xmlns:cx8="http://schemas.microsoft.com/office/drawing/2016/5/14/chartex" xmlns:mc="http://schemas.openxmlformats.org/markup-compatibility/2006" xmlns:aink="http://schemas.microsoft.com/office/drawing/2016/ink" xmlns:am3d="http://schemas.microsoft.com/office/drawing/2017/model3d" xmlns:o="urn:schemas-microsoft-com:office:office" xmlns:r="http://schemas.openxmlformats.org/officeDocument/2006/relationships" xmlns:m="http://schemas.openxmlformats.org/officeDocument/2006/math" xmlns:v="urn:schemas-microsoft-com:vml" xmlns:wp14="http://schemas.microsoft.com/office/word/2010/wordprocessingDrawing" xmlns:wp="http://schemas.openxmlformats.org/drawingml/2006/wordprocessingDrawing" xmlns:w10="urn:schemas-microsoft-com:office:word" xmlns:w="http://schemas.openxmlformats.org/wordprocessingml/2006/main" xmlns:w14="http://schemas.microsoft.com/office/word/2010/wordml" xmlns:w15="http://schemas.microsoft.com/office/word/2012/wordml" xmlns:w16cex="http://schemas.microsoft.com/office/word/2018/wordml/cex" xmlns:w16cid="http://schemas.microsoft.com/office/word/2016/wordml/cid" xmlns:w16="http://schemas.microsoft.com/office/word/2018/wordml" xmlns:w16sdtdh="http://schemas.microsoft.com/office/word/2020/wordml/sdtdatahash" xmlns:w16se="http://schemas.microsoft.com/office/word/2015/wordml/symex" xmlns:wpg="http://schemas.microsoft.com/office/word/2010/wordprocessingGroup" xmlns:wpi="http://schemas.microsoft.com/office/word/2010/wordprocessingInk" xmlns:wne="http://schemas.microsoft.com/office/word/2006/wordml" xmlns:wps="http://schemas.microsoft.com/office/word/2010/wordprocessingShape" mc:Ignorable="w14 w15 w16se w16cid w16 w16cex w16sdtdh wp14">
   <w:body>
     <w:p>
       <w:pPr>
@@ -82,8 +82,33 @@
           <w:szCs w:val="24"/>
         </w:rPr>
       </w:pPr>
-      <w:bookmarkStart w:id="0" w:name="_GoBack"/>
-      <w:bookmarkEnd w:id="0"/>
+      <w:r>
+        <w:rPr>
+          <w:rFonts w:ascii="Times New Roman" w:hAnsi="Times New Roman" w:cs="Times New Roman"/>
+          <w:b/>
+          <w:sz w:val="24"/>
+          <w:szCs w:val="24"/>
+        </w:rPr>
+        <w:t>Term</w:t>
+      </w:r>
+      <w:r>
+        <w:rPr>
+          <w:rFonts w:ascii="Times New Roman" w:hAnsi="Times New Roman" w:cs="Times New Roman"/>
+          <w:b/>
+          <w:sz w:val="24"/>
+          <w:szCs w:val="24"/>
+        </w:rPr>
+        <w:t xml:space="preserve"> </w:t>
+      </w:r>
+      <w:r>
+        <w:rPr>
+          <w:rFonts w:ascii="Times New Roman" w:hAnsi="Times New Roman" w:cs="Times New Roman"/>
+          <w:b/>
+          <w:sz w:val="24"/>
+          <w:szCs w:val="24"/>
+        </w:rPr>
+        <w:t>Project Description</w:t>
+      </w:r>
     </w:p>
     <w:p>
       <w:pPr>
@@ -99,78 +124,290 @@
           <w:szCs w:val="24"/>
         </w:rPr>
       </w:pPr>
-      <w:r>
+    </w:p>
+    <w:p>
+      <w:pPr>
+        <w:spacing w:after="0" w:line="240" w:lineRule="auto"/>
+        <w:jc w:val="both"/>
+        <w:rPr>
+          <w:rFonts w:ascii="Times New Roman" w:eastAsia="Times New Roman" w:hAnsi="Times New Roman" w:cs="Times New Roman"/>
+          <w:sz w:val="24"/>
+          <w:szCs w:val="24"/>
+        </w:rPr>
+      </w:pPr>
+      <w:r>
+        <w:rPr>
+          <w:rFonts w:ascii="Times New Roman" w:eastAsia="Times New Roman" w:hAnsi="Times New Roman" w:cs="Times New Roman"/>
+          <w:sz w:val="24"/>
+          <w:szCs w:val="24"/>
+        </w:rPr>
+        <w:t xml:space="preserve">This group project is one of the most valuable components to you as a future </w:t>
+      </w:r>
+      <w:r>
+        <w:rPr>
+          <w:rFonts w:ascii="Times New Roman" w:eastAsia="Times New Roman" w:hAnsi="Times New Roman" w:cs="Times New Roman"/>
+          <w:sz w:val="24"/>
+          <w:szCs w:val="24"/>
+        </w:rPr>
+        <w:t>data scientist</w:t>
+      </w:r>
+      <w:r>
+        <w:rPr>
+          <w:rFonts w:ascii="Times New Roman" w:eastAsia="Times New Roman" w:hAnsi="Times New Roman" w:cs="Times New Roman"/>
+          <w:sz w:val="24"/>
+          <w:szCs w:val="24"/>
+        </w:rPr>
+        <w:t xml:space="preserve">. </w:t>
+      </w:r>
+      <w:r>
+        <w:rPr>
+          <w:rFonts w:ascii="Times New Roman" w:hAnsi="Times New Roman" w:cs="Times New Roman"/>
+          <w:sz w:val="24"/>
+          <w:szCs w:val="24"/>
+        </w:rPr>
+        <w:t>You will be using the techniques that you have learned in this class to develop a predictive model</w:t>
+      </w:r>
+      <w:r>
+        <w:rPr>
+          <w:rFonts w:ascii="Times New Roman" w:hAnsi="Times New Roman" w:cs="Times New Roman"/>
+          <w:sz w:val="24"/>
+          <w:szCs w:val="24"/>
+        </w:rPr>
+        <w:t xml:space="preserve"> and address a related business problem</w:t>
+      </w:r>
+      <w:r>
+        <w:rPr>
+          <w:rFonts w:ascii="Times New Roman" w:hAnsi="Times New Roman" w:cs="Times New Roman"/>
+          <w:sz w:val="24"/>
+          <w:szCs w:val="24"/>
+        </w:rPr>
+        <w:t>.</w:t>
+      </w:r>
+      <w:r>
+        <w:rPr>
+          <w:rFonts w:ascii="Times New Roman" w:hAnsi="Times New Roman" w:cs="Times New Roman"/>
+          <w:sz w:val="24"/>
+          <w:szCs w:val="24"/>
+        </w:rPr>
+        <w:t xml:space="preserve"> </w:t>
+      </w:r>
+      <w:r>
+        <w:rPr>
+          <w:rFonts w:ascii="Times New Roman" w:eastAsia="Times New Roman" w:hAnsi="Times New Roman" w:cs="Times New Roman"/>
+          <w:sz w:val="24"/>
+          <w:szCs w:val="24"/>
+        </w:rPr>
+        <w:t>I expect you to work hard on this project and take it very seriously. Do not underestimate the time it will take to complete this project. It is never too early to start on this project!</w:t>
+      </w:r>
+    </w:p>
+    <w:p>
+      <w:pPr>
+        <w:spacing w:after="0" w:line="240" w:lineRule="auto"/>
+        <w:jc w:val="both"/>
+        <w:rPr>
+          <w:rFonts w:ascii="Times New Roman" w:eastAsia="Times New Roman" w:hAnsi="Times New Roman" w:cs="Times New Roman"/>
+          <w:sz w:val="24"/>
+          <w:szCs w:val="24"/>
+        </w:rPr>
+      </w:pPr>
+    </w:p>
+    <w:p>
+      <w:pPr>
+        <w:spacing w:after="0" w:line="240" w:lineRule="auto"/>
+        <w:jc w:val="both"/>
         <w:rPr>
           <w:rFonts w:ascii="Times New Roman" w:hAnsi="Times New Roman" w:cs="Times New Roman"/>
           <w:b/>
           <w:sz w:val="24"/>
-          <w:szCs w:val="24"/>
-        </w:rPr>
-        <w:t>Term</w:t>
-      </w:r>
+        </w:rPr>
+      </w:pPr>
       <w:r>
         <w:rPr>
           <w:rFonts w:ascii="Times New Roman" w:hAnsi="Times New Roman" w:cs="Times New Roman"/>
           <w:b/>
           <w:sz w:val="24"/>
-          <w:szCs w:val="24"/>
+        </w:rPr>
+        <w:t xml:space="preserve">General Guidelines:  </w:t>
+      </w:r>
+      <w:r>
+        <w:rPr>
+          <w:rFonts w:ascii="Times New Roman" w:hAnsi="Times New Roman" w:cs="Times New Roman"/>
+          <w:sz w:val="24"/>
+        </w:rPr>
+        <w:t>Four</w:t>
+      </w:r>
+      <w:r>
+        <w:rPr>
+          <w:rFonts w:ascii="Times New Roman" w:hAnsi="Times New Roman" w:cs="Times New Roman"/>
+          <w:sz w:val="24"/>
+        </w:rPr>
+        <w:t xml:space="preserve"> students in a group. </w:t>
+      </w:r>
+      <w:r>
+        <w:rPr>
+          <w:rFonts w:ascii="Times New Roman" w:hAnsi="Times New Roman" w:cs="Times New Roman"/>
+          <w:sz w:val="24"/>
+        </w:rPr>
+        <w:t>At the end of the semester, each group</w:t>
+      </w:r>
+      <w:r>
+        <w:rPr>
+          <w:rFonts w:ascii="Times New Roman" w:hAnsi="Times New Roman" w:cs="Times New Roman"/>
+          <w:sz w:val="24"/>
+          <w:szCs w:val="24"/>
+        </w:rPr>
+        <w:t xml:space="preserve"> will present </w:t>
+      </w:r>
+      <w:r>
+        <w:rPr>
+          <w:rFonts w:ascii="Times New Roman" w:hAnsi="Times New Roman" w:cs="Times New Roman"/>
+          <w:sz w:val="24"/>
+          <w:szCs w:val="24"/>
+        </w:rPr>
+        <w:t>the</w:t>
+      </w:r>
+      <w:r>
+        <w:rPr>
+          <w:rFonts w:ascii="Times New Roman" w:hAnsi="Times New Roman" w:cs="Times New Roman"/>
+          <w:sz w:val="24"/>
+          <w:szCs w:val="24"/>
+        </w:rPr>
+        <w:t xml:space="preserve"> model and results in class. </w:t>
+      </w:r>
+      <w:r>
+        <w:rPr>
+          <w:rFonts w:ascii="Times New Roman" w:hAnsi="Times New Roman" w:cs="Times New Roman"/>
+          <w:sz w:val="24"/>
+          <w:szCs w:val="24"/>
+        </w:rPr>
+        <w:t>Each group s</w:t>
+      </w:r>
+      <w:r>
+        <w:rPr>
+          <w:rFonts w:ascii="Times New Roman" w:hAnsi="Times New Roman" w:cs="Times New Roman"/>
+          <w:sz w:val="24"/>
+        </w:rPr>
+        <w:t>ubmit</w:t>
+      </w:r>
+      <w:r>
+        <w:rPr>
+          <w:rFonts w:ascii="Times New Roman" w:hAnsi="Times New Roman" w:cs="Times New Roman"/>
+          <w:sz w:val="24"/>
+        </w:rPr>
+        <w:t>s</w:t>
+      </w:r>
+      <w:r>
+        <w:rPr>
+          <w:rFonts w:ascii="Times New Roman" w:hAnsi="Times New Roman" w:cs="Times New Roman"/>
+          <w:sz w:val="24"/>
         </w:rPr>
         <w:t xml:space="preserve"> </w:t>
       </w:r>
       <w:r>
         <w:rPr>
           <w:rFonts w:ascii="Times New Roman" w:hAnsi="Times New Roman" w:cs="Times New Roman"/>
-          <w:b/>
-          <w:sz w:val="24"/>
-          <w:szCs w:val="24"/>
-        </w:rPr>
-        <w:t>Project Description</w:t>
-      </w:r>
-    </w:p>
-    <w:p>
-      <w:pPr>
-        <w:autoSpaceDE w:val="0"/>
-        <w:autoSpaceDN w:val="0"/>
-        <w:adjustRightInd w:val="0"/>
+          <w:sz w:val="24"/>
+        </w:rPr>
+        <w:t xml:space="preserve">a copy of </w:t>
+      </w:r>
+      <w:r>
+        <w:rPr>
+          <w:rFonts w:ascii="Times New Roman" w:hAnsi="Times New Roman" w:cs="Times New Roman"/>
+          <w:sz w:val="24"/>
+        </w:rPr>
+        <w:t>the final report</w:t>
+      </w:r>
+      <w:r>
+        <w:rPr>
+          <w:rFonts w:ascii="Times New Roman" w:hAnsi="Times New Roman" w:cs="Times New Roman"/>
+          <w:sz w:val="24"/>
+        </w:rPr>
+        <w:t xml:space="preserve"> (</w:t>
+      </w:r>
+      <w:r>
+        <w:rPr>
+          <w:rFonts w:ascii="Times New Roman" w:hAnsi="Times New Roman" w:cs="Times New Roman"/>
+          <w:sz w:val="24"/>
+        </w:rPr>
+        <w:t xml:space="preserve">no more than </w:t>
+      </w:r>
+      <w:r>
+        <w:rPr>
+          <w:rFonts w:ascii="Times New Roman" w:hAnsi="Times New Roman" w:cs="Times New Roman"/>
+          <w:sz w:val="24"/>
+        </w:rPr>
+        <w:t>10</w:t>
+      </w:r>
+      <w:r>
+        <w:rPr>
+          <w:rFonts w:ascii="Times New Roman" w:hAnsi="Times New Roman" w:cs="Times New Roman"/>
+          <w:sz w:val="24"/>
+        </w:rPr>
+        <w:t xml:space="preserve"> pages)</w:t>
+      </w:r>
+      <w:r>
+        <w:rPr>
+          <w:rFonts w:ascii="Times New Roman" w:hAnsi="Times New Roman" w:cs="Times New Roman"/>
+          <w:sz w:val="24"/>
+        </w:rPr>
+        <w:t xml:space="preserve">. </w:t>
+      </w:r>
+    </w:p>
+    <w:p>
+      <w:pPr>
         <w:spacing w:after="0" w:line="240" w:lineRule="auto"/>
         <w:jc w:val="center"/>
         <w:rPr>
           <w:rFonts w:ascii="Times New Roman" w:hAnsi="Times New Roman" w:cs="Times New Roman"/>
           <w:b/>
           <w:sz w:val="24"/>
-          <w:szCs w:val="24"/>
-        </w:rPr>
-      </w:pPr>
-    </w:p>
-    <w:p>
-      <w:pPr>
-        <w:spacing w:after="0" w:line="240" w:lineRule="auto"/>
-        <w:jc w:val="both"/>
-        <w:rPr>
-          <w:rFonts w:ascii="Times New Roman" w:eastAsia="Times New Roman" w:hAnsi="Times New Roman" w:cs="Times New Roman"/>
-          <w:sz w:val="24"/>
-          <w:szCs w:val="24"/>
-        </w:rPr>
-      </w:pPr>
-      <w:r>
-        <w:rPr>
-          <w:rFonts w:ascii="Times New Roman" w:eastAsia="Times New Roman" w:hAnsi="Times New Roman" w:cs="Times New Roman"/>
-          <w:sz w:val="24"/>
-          <w:szCs w:val="24"/>
-        </w:rPr>
-        <w:t xml:space="preserve">This group project is one of the most valuable components to you as a future </w:t>
-      </w:r>
-      <w:r>
-        <w:rPr>
-          <w:rFonts w:ascii="Times New Roman" w:eastAsia="Times New Roman" w:hAnsi="Times New Roman" w:cs="Times New Roman"/>
-          <w:sz w:val="24"/>
-          <w:szCs w:val="24"/>
-        </w:rPr>
-        <w:t>data scientist</w:t>
-      </w:r>
-      <w:r>
-        <w:rPr>
-          <w:rFonts w:ascii="Times New Roman" w:eastAsia="Times New Roman" w:hAnsi="Times New Roman" w:cs="Times New Roman"/>
+        </w:rPr>
+      </w:pPr>
+    </w:p>
+    <w:p>
+      <w:pPr>
+        <w:rPr>
+          <w:rFonts w:ascii="Times New Roman" w:hAnsi="Times New Roman" w:cs="Times New Roman"/>
+          <w:sz w:val="24"/>
+          <w:szCs w:val="24"/>
+        </w:rPr>
+      </w:pPr>
+      <w:r>
+        <w:rPr>
+          <w:rFonts w:ascii="Times New Roman" w:hAnsi="Times New Roman" w:cs="Times New Roman"/>
+          <w:b/>
+          <w:sz w:val="24"/>
+          <w:szCs w:val="24"/>
+        </w:rPr>
+        <w:t xml:space="preserve">Project: </w:t>
+      </w:r>
+      <w:r>
+        <w:rPr>
+          <w:rFonts w:ascii="Times New Roman" w:hAnsi="Times New Roman" w:cs="Times New Roman"/>
+          <w:sz w:val="24"/>
+          <w:szCs w:val="24"/>
+        </w:rPr>
+        <w:t xml:space="preserve">You </w:t>
+      </w:r>
+      <w:r>
+        <w:rPr>
+          <w:rFonts w:ascii="Times New Roman" w:hAnsi="Times New Roman" w:cs="Times New Roman"/>
+          <w:sz w:val="24"/>
+          <w:szCs w:val="24"/>
+        </w:rPr>
+        <w:t xml:space="preserve">find your own business </w:t>
+      </w:r>
+      <w:r>
+        <w:rPr>
+          <w:rFonts w:ascii="Times New Roman" w:hAnsi="Times New Roman" w:cs="Times New Roman"/>
+          <w:sz w:val="24"/>
+          <w:szCs w:val="24"/>
+        </w:rPr>
+        <w:t>problems by acquiring a dataset</w:t>
+      </w:r>
+      <w:r>
+        <w:rPr>
+          <w:rFonts w:ascii="Times New Roman" w:hAnsi="Times New Roman" w:cs="Times New Roman"/>
           <w:sz w:val="24"/>
           <w:szCs w:val="24"/>
         </w:rPr>
@@ -182,15 +419,15 @@
           <w:sz w:val="24"/>
           <w:szCs w:val="24"/>
         </w:rPr>
-        <w:t>You will be using the techniques that you have learned in this class to develop a predictive model</w:t>
-      </w:r>
-      <w:r>
-        <w:rPr>
-          <w:rFonts w:ascii="Times New Roman" w:hAnsi="Times New Roman" w:cs="Times New Roman"/>
-          <w:sz w:val="24"/>
-          <w:szCs w:val="24"/>
-        </w:rPr>
-        <w:t xml:space="preserve"> and address a related business problem</w:t>
+        <w:t xml:space="preserve">You can acquire datasets from online sources, such as </w:t>
+      </w:r>
+      <w:r>
+        <w:rPr>
+          <w:rFonts w:ascii="Times New Roman" w:hAnsi="Times New Roman" w:cs="Times New Roman"/>
+          <w:sz w:val="24"/>
+          <w:szCs w:val="24"/>
+        </w:rPr>
+        <w:t>Kaggle.com</w:t>
       </w:r>
       <w:r>
         <w:rPr>
@@ -206,36 +443,39 @@
           <w:sz w:val="24"/>
           <w:szCs w:val="24"/>
         </w:rPr>
+        <w:t xml:space="preserve"> You can also use any dataset that you may face in your working experience. </w:t>
+      </w:r>
+      <w:r>
+        <w:rPr>
+          <w:rFonts w:ascii="Times New Roman" w:hAnsi="Times New Roman" w:cs="Times New Roman"/>
+          <w:sz w:val="24"/>
+          <w:szCs w:val="24"/>
+        </w:rPr>
+        <w:t xml:space="preserve">From the data, you develop business problems to address (e.g., what to predict? Why?), and then develop analytics solutions. </w:t>
+      </w:r>
+      <w:r>
+        <w:rPr>
+          <w:rFonts w:ascii="Times New Roman" w:hAnsi="Times New Roman" w:cs="Times New Roman"/>
+          <w:sz w:val="24"/>
+          <w:szCs w:val="24"/>
+        </w:rPr>
         <w:t xml:space="preserve"> </w:t>
       </w:r>
       <w:r>
         <w:rPr>
-          <w:rFonts w:ascii="Times New Roman" w:eastAsia="Times New Roman" w:hAnsi="Times New Roman" w:cs="Times New Roman"/>
-          <w:sz w:val="24"/>
-          <w:szCs w:val="24"/>
-        </w:rPr>
-        <w:t>I expect you to work hard on this project and take it very seriously. Do not underestimate the time it will take to complete this project. It is never too early to start on this project!</w:t>
-      </w:r>
-    </w:p>
-    <w:p>
-      <w:pPr>
-        <w:spacing w:after="0" w:line="240" w:lineRule="auto"/>
-        <w:jc w:val="both"/>
-        <w:rPr>
-          <w:rFonts w:ascii="Times New Roman" w:eastAsia="Times New Roman" w:hAnsi="Times New Roman" w:cs="Times New Roman"/>
-          <w:sz w:val="24"/>
-          <w:szCs w:val="24"/>
-        </w:rPr>
-      </w:pPr>
-    </w:p>
-    <w:p>
-      <w:pPr>
-        <w:spacing w:after="0" w:line="240" w:lineRule="auto"/>
-        <w:jc w:val="both"/>
+          <w:rStyle w:val="st"/>
+        </w:rPr>
+        <w:t xml:space="preserve"> </w:t>
+      </w:r>
+    </w:p>
+    <w:p>
+      <w:pPr>
+        <w:jc w:val="center"/>
         <w:rPr>
           <w:rFonts w:ascii="Times New Roman" w:hAnsi="Times New Roman" w:cs="Times New Roman"/>
           <w:b/>
           <w:sz w:val="24"/>
+          <w:szCs w:val="24"/>
         </w:rPr>
       </w:pPr>
       <w:r>
@@ -243,73 +483,48 @@
           <w:rFonts w:ascii="Times New Roman" w:hAnsi="Times New Roman" w:cs="Times New Roman"/>
           <w:b/>
           <w:sz w:val="24"/>
-        </w:rPr>
-        <w:t xml:space="preserve">General Guidelines:  </w:t>
-      </w:r>
-      <w:r>
-        <w:rPr>
-          <w:rFonts w:ascii="Times New Roman" w:hAnsi="Times New Roman" w:cs="Times New Roman"/>
-          <w:sz w:val="24"/>
-        </w:rPr>
-        <w:t>Four</w:t>
-      </w:r>
-      <w:r>
-        <w:rPr>
-          <w:rFonts w:ascii="Times New Roman" w:hAnsi="Times New Roman" w:cs="Times New Roman"/>
-          <w:sz w:val="24"/>
-        </w:rPr>
-        <w:t xml:space="preserve"> students in a group. </w:t>
-      </w:r>
-      <w:r>
-        <w:rPr>
-          <w:rFonts w:ascii="Times New Roman" w:hAnsi="Times New Roman" w:cs="Times New Roman"/>
-          <w:sz w:val="24"/>
-        </w:rPr>
-        <w:t>At the end of the semester, each group</w:t>
-      </w:r>
-      <w:r>
-        <w:rPr>
-          <w:rFonts w:ascii="Times New Roman" w:hAnsi="Times New Roman" w:cs="Times New Roman"/>
-          <w:sz w:val="24"/>
-          <w:szCs w:val="24"/>
-        </w:rPr>
-        <w:t xml:space="preserve"> will present </w:t>
-      </w:r>
-      <w:r>
-        <w:rPr>
-          <w:rFonts w:ascii="Times New Roman" w:hAnsi="Times New Roman" w:cs="Times New Roman"/>
-          <w:sz w:val="24"/>
-          <w:szCs w:val="24"/>
-        </w:rPr>
-        <w:t>the</w:t>
-      </w:r>
-      <w:r>
-        <w:rPr>
-          <w:rFonts w:ascii="Times New Roman" w:hAnsi="Times New Roman" w:cs="Times New Roman"/>
-          <w:sz w:val="24"/>
-          <w:szCs w:val="24"/>
-        </w:rPr>
-        <w:t xml:space="preserve"> model and results in class. </w:t>
-      </w:r>
-      <w:r>
-        <w:rPr>
-          <w:rFonts w:ascii="Times New Roman" w:hAnsi="Times New Roman" w:cs="Times New Roman"/>
-          <w:sz w:val="24"/>
-          <w:szCs w:val="24"/>
-        </w:rPr>
-        <w:t>Each group s</w:t>
-      </w:r>
-      <w:r>
-        <w:rPr>
-          <w:rFonts w:ascii="Times New Roman" w:hAnsi="Times New Roman" w:cs="Times New Roman"/>
-          <w:sz w:val="24"/>
-        </w:rPr>
-        <w:t>ubmit</w:t>
-      </w:r>
-      <w:r>
-        <w:rPr>
-          <w:rFonts w:ascii="Times New Roman" w:hAnsi="Times New Roman" w:cs="Times New Roman"/>
-          <w:sz w:val="24"/>
+          <w:szCs w:val="24"/>
+        </w:rPr>
+        <w:t>Group Project Deliverables</w:t>
+      </w:r>
+    </w:p>
+    <w:p>
+      <w:pPr>
+        <w:rPr>
+          <w:rFonts w:ascii="Times New Roman" w:hAnsi="Times New Roman" w:cs="Times New Roman"/>
+          <w:sz w:val="24"/>
+          <w:szCs w:val="24"/>
+        </w:rPr>
+      </w:pPr>
+      <w:r>
+        <w:rPr>
+          <w:rFonts w:ascii="Times New Roman" w:hAnsi="Times New Roman" w:cs="Times New Roman"/>
+          <w:sz w:val="24"/>
+          <w:szCs w:val="24"/>
+        </w:rPr>
+        <w:t>The deliverables a</w:t>
+      </w:r>
+      <w:r>
+        <w:rPr>
+          <w:rFonts w:ascii="Times New Roman" w:hAnsi="Times New Roman" w:cs="Times New Roman"/>
+          <w:sz w:val="24"/>
+          <w:szCs w:val="24"/>
+        </w:rPr>
+        <w:t>re</w:t>
+      </w:r>
+      <w:r>
+        <w:rPr>
+          <w:rFonts w:ascii="Times New Roman" w:hAnsi="Times New Roman" w:cs="Times New Roman"/>
+          <w:sz w:val="24"/>
+          <w:szCs w:val="24"/>
+        </w:rPr>
+        <w:t xml:space="preserve"> written report</w:t>
+      </w:r>
+      <w:r>
+        <w:rPr>
+          <w:rFonts w:ascii="Times New Roman" w:hAnsi="Times New Roman" w:cs="Times New Roman"/>
+          <w:sz w:val="24"/>
+          <w:szCs w:val="24"/>
         </w:rPr>
         <w:t>s</w:t>
       </w:r>
@@ -317,256 +532,24 @@
         <w:rPr>
           <w:rFonts w:ascii="Times New Roman" w:hAnsi="Times New Roman" w:cs="Times New Roman"/>
           <w:sz w:val="24"/>
-        </w:rPr>
-        <w:t xml:space="preserve"> </w:t>
-      </w:r>
-      <w:r>
-        <w:rPr>
-          <w:rFonts w:ascii="Times New Roman" w:hAnsi="Times New Roman" w:cs="Times New Roman"/>
-          <w:sz w:val="24"/>
-        </w:rPr>
-        <w:t xml:space="preserve">a copy of </w:t>
-      </w:r>
-      <w:r>
-        <w:rPr>
-          <w:rFonts w:ascii="Times New Roman" w:hAnsi="Times New Roman" w:cs="Times New Roman"/>
-          <w:sz w:val="24"/>
-        </w:rPr>
-        <w:t>the final report</w:t>
-      </w:r>
-      <w:r>
-        <w:rPr>
-          <w:rFonts w:ascii="Times New Roman" w:hAnsi="Times New Roman" w:cs="Times New Roman"/>
-          <w:sz w:val="24"/>
-        </w:rPr>
-        <w:t xml:space="preserve"> (</w:t>
-      </w:r>
-      <w:r>
-        <w:rPr>
-          <w:rFonts w:ascii="Times New Roman" w:hAnsi="Times New Roman" w:cs="Times New Roman"/>
-          <w:sz w:val="24"/>
-        </w:rPr>
-        <w:t xml:space="preserve">no more than </w:t>
-      </w:r>
-      <w:r>
-        <w:rPr>
-          <w:rFonts w:ascii="Times New Roman" w:hAnsi="Times New Roman" w:cs="Times New Roman"/>
-          <w:sz w:val="24"/>
-        </w:rPr>
-        <w:t>10</w:t>
-      </w:r>
-      <w:r>
-        <w:rPr>
-          <w:rFonts w:ascii="Times New Roman" w:hAnsi="Times New Roman" w:cs="Times New Roman"/>
-          <w:sz w:val="24"/>
-        </w:rPr>
-        <w:t xml:space="preserve"> pages)</w:t>
-      </w:r>
-      <w:r>
-        <w:rPr>
-          <w:rFonts w:ascii="Times New Roman" w:hAnsi="Times New Roman" w:cs="Times New Roman"/>
-          <w:sz w:val="24"/>
-        </w:rPr>
-        <w:t xml:space="preserve">. </w:t>
-      </w:r>
-    </w:p>
-    <w:p>
-      <w:pPr>
-        <w:spacing w:after="0" w:line="240" w:lineRule="auto"/>
-        <w:jc w:val="center"/>
+          <w:szCs w:val="24"/>
+        </w:rPr>
+        <w:t>.</w:t>
+      </w:r>
+    </w:p>
+    <w:p>
+      <w:pPr>
+        <w:rPr>
+          <w:rFonts w:ascii="Times New Roman" w:hAnsi="Times New Roman" w:cs="Times New Roman"/>
+          <w:sz w:val="24"/>
+          <w:szCs w:val="24"/>
+        </w:rPr>
+      </w:pPr>
+      <w:r>
         <w:rPr>
           <w:rFonts w:ascii="Times New Roman" w:hAnsi="Times New Roman" w:cs="Times New Roman"/>
           <w:b/>
           <w:sz w:val="24"/>
-        </w:rPr>
-      </w:pPr>
-    </w:p>
-    <w:p>
-      <w:pPr>
-        <w:rPr>
-          <w:rFonts w:ascii="Times New Roman" w:hAnsi="Times New Roman" w:cs="Times New Roman"/>
-          <w:sz w:val="24"/>
-          <w:szCs w:val="24"/>
-        </w:rPr>
-      </w:pPr>
-      <w:r>
-        <w:rPr>
-          <w:rFonts w:ascii="Times New Roman" w:hAnsi="Times New Roman" w:cs="Times New Roman"/>
-          <w:b/>
-          <w:sz w:val="24"/>
-          <w:szCs w:val="24"/>
-        </w:rPr>
-        <w:t xml:space="preserve">Project: </w:t>
-      </w:r>
-      <w:r>
-        <w:rPr>
-          <w:rFonts w:ascii="Times New Roman" w:hAnsi="Times New Roman" w:cs="Times New Roman"/>
-          <w:sz w:val="24"/>
-          <w:szCs w:val="24"/>
-        </w:rPr>
-        <w:t xml:space="preserve">You </w:t>
-      </w:r>
-      <w:r>
-        <w:rPr>
-          <w:rFonts w:ascii="Times New Roman" w:hAnsi="Times New Roman" w:cs="Times New Roman"/>
-          <w:sz w:val="24"/>
-          <w:szCs w:val="24"/>
-        </w:rPr>
-        <w:t xml:space="preserve">find your own business </w:t>
-      </w:r>
-      <w:r>
-        <w:rPr>
-          <w:rFonts w:ascii="Times New Roman" w:hAnsi="Times New Roman" w:cs="Times New Roman"/>
-          <w:sz w:val="24"/>
-          <w:szCs w:val="24"/>
-        </w:rPr>
-        <w:t>problems by acquiring a dataset</w:t>
-      </w:r>
-      <w:r>
-        <w:rPr>
-          <w:rFonts w:ascii="Times New Roman" w:hAnsi="Times New Roman" w:cs="Times New Roman"/>
-          <w:sz w:val="24"/>
-          <w:szCs w:val="24"/>
-        </w:rPr>
-        <w:t xml:space="preserve">. </w:t>
-      </w:r>
-      <w:r>
-        <w:rPr>
-          <w:rFonts w:ascii="Times New Roman" w:hAnsi="Times New Roman" w:cs="Times New Roman"/>
-          <w:sz w:val="24"/>
-          <w:szCs w:val="24"/>
-        </w:rPr>
-        <w:t xml:space="preserve">You can acquire datasets from online sources, such as </w:t>
-      </w:r>
-      <w:r>
-        <w:rPr>
-          <w:rFonts w:ascii="Times New Roman" w:hAnsi="Times New Roman" w:cs="Times New Roman"/>
-          <w:sz w:val="24"/>
-          <w:szCs w:val="24"/>
-        </w:rPr>
-        <w:t>Kaggle.com</w:t>
-      </w:r>
-      <w:r>
-        <w:rPr>
-          <w:rFonts w:ascii="Times New Roman" w:hAnsi="Times New Roman" w:cs="Times New Roman"/>
-          <w:sz w:val="24"/>
-          <w:szCs w:val="24"/>
-        </w:rPr>
-        <w:t>.</w:t>
-      </w:r>
-      <w:r>
-        <w:rPr>
-          <w:rFonts w:ascii="Times New Roman" w:hAnsi="Times New Roman" w:cs="Times New Roman"/>
-          <w:sz w:val="24"/>
-          <w:szCs w:val="24"/>
-        </w:rPr>
-        <w:t xml:space="preserve"> You can also use any dataset that you may face in your working experience. </w:t>
-      </w:r>
-      <w:r>
-        <w:rPr>
-          <w:rFonts w:ascii="Times New Roman" w:hAnsi="Times New Roman" w:cs="Times New Roman"/>
-          <w:sz w:val="24"/>
-          <w:szCs w:val="24"/>
-        </w:rPr>
-        <w:t xml:space="preserve">From the data, you develop business problems to address (e.g., what to predict? Why?), and then develop analytics solutions. </w:t>
-      </w:r>
-      <w:r>
-        <w:rPr>
-          <w:rFonts w:ascii="Times New Roman" w:hAnsi="Times New Roman" w:cs="Times New Roman"/>
-          <w:sz w:val="24"/>
-          <w:szCs w:val="24"/>
-        </w:rPr>
-        <w:t xml:space="preserve"> </w:t>
-      </w:r>
-      <w:r>
-        <w:rPr>
-          <w:rStyle w:val="st"/>
-        </w:rPr>
-        <w:t xml:space="preserve"> </w:t>
-      </w:r>
-    </w:p>
-    <w:p>
-      <w:pPr>
-        <w:jc w:val="center"/>
-        <w:rPr>
-          <w:rFonts w:ascii="Times New Roman" w:hAnsi="Times New Roman" w:cs="Times New Roman"/>
-          <w:b/>
-          <w:sz w:val="24"/>
-          <w:szCs w:val="24"/>
-        </w:rPr>
-      </w:pPr>
-      <w:r>
-        <w:rPr>
-          <w:rFonts w:ascii="Times New Roman" w:hAnsi="Times New Roman" w:cs="Times New Roman"/>
-          <w:b/>
-          <w:sz w:val="24"/>
-          <w:szCs w:val="24"/>
-        </w:rPr>
-        <w:t>Group Project Deliverables</w:t>
-      </w:r>
-    </w:p>
-    <w:p>
-      <w:pPr>
-        <w:rPr>
-          <w:rFonts w:ascii="Times New Roman" w:hAnsi="Times New Roman" w:cs="Times New Roman"/>
-          <w:sz w:val="24"/>
-          <w:szCs w:val="24"/>
-        </w:rPr>
-      </w:pPr>
-      <w:r>
-        <w:rPr>
-          <w:rFonts w:ascii="Times New Roman" w:hAnsi="Times New Roman" w:cs="Times New Roman"/>
-          <w:sz w:val="24"/>
-          <w:szCs w:val="24"/>
-        </w:rPr>
-        <w:t>The deliverables a</w:t>
-      </w:r>
-      <w:r>
-        <w:rPr>
-          <w:rFonts w:ascii="Times New Roman" w:hAnsi="Times New Roman" w:cs="Times New Roman"/>
-          <w:sz w:val="24"/>
-          <w:szCs w:val="24"/>
-        </w:rPr>
-        <w:t>re</w:t>
-      </w:r>
-      <w:r>
-        <w:rPr>
-          <w:rFonts w:ascii="Times New Roman" w:hAnsi="Times New Roman" w:cs="Times New Roman"/>
-          <w:sz w:val="24"/>
-          <w:szCs w:val="24"/>
-        </w:rPr>
-        <w:t xml:space="preserve"> written report</w:t>
-      </w:r>
-      <w:r>
-        <w:rPr>
-          <w:rFonts w:ascii="Times New Roman" w:hAnsi="Times New Roman" w:cs="Times New Roman"/>
-          <w:sz w:val="24"/>
-          <w:szCs w:val="24"/>
-        </w:rPr>
-        <w:t>s</w:t>
-      </w:r>
-      <w:r>
-        <w:rPr>
-          <w:rFonts w:ascii="Times New Roman" w:hAnsi="Times New Roman" w:cs="Times New Roman"/>
-          <w:sz w:val="24"/>
-          <w:szCs w:val="24"/>
-        </w:rPr>
-        <w:t>.</w:t>
-      </w:r>
-    </w:p>
-    <w:p>
-      <w:pPr>
-        <w:rPr>
-          <w:rFonts w:ascii="Times New Roman" w:hAnsi="Times New Roman" w:cs="Times New Roman"/>
-          <w:sz w:val="24"/>
-          <w:szCs w:val="24"/>
-        </w:rPr>
-      </w:pPr>
-      <w:r>
-        <w:rPr>
-          <w:rFonts w:ascii="Times New Roman" w:hAnsi="Times New Roman" w:cs="Times New Roman"/>
-          <w:b/>
-          <w:sz w:val="24"/>
           <w:szCs w:val="24"/>
         </w:rPr>
         <w:t>Written Report</w:t>
@@ -585,18 +568,8 @@
           <w:sz w:val="24"/>
           <w:szCs w:val="24"/>
         </w:rPr>
-        <w:t xml:space="preserve">on </w:t>
-      </w:r>
-      <w:proofErr w:type="spellStart"/>
-      <w:r>
-        <w:rPr>
-          <w:rFonts w:ascii="Times New Roman" w:hAnsi="Times New Roman" w:cs="Times New Roman"/>
-          <w:sz w:val="24"/>
-          <w:szCs w:val="24"/>
-        </w:rPr>
-        <w:t>iCollege</w:t>
-      </w:r>
-      <w:proofErr w:type="spellEnd"/>
+        <w:t>on iCollege</w:t>
+      </w:r>
       <w:r>
         <w:rPr>
           <w:rFonts w:ascii="Times New Roman" w:hAnsi="Times New Roman" w:cs="Times New Roman"/>
@@ -1047,7 +1020,6 @@
         <w:rPr>
           <w:rFonts w:eastAsia="PMingLiU"/>
         </w:rPr>
-        <w:lastRenderedPageBreak/>
         <w:t xml:space="preserve">Any redundant data (correlation is high)? </w:t>
       </w:r>
       <w:r>
@@ -1077,22 +1049,15 @@
         <w:rPr>
           <w:rFonts w:eastAsia="PMingLiU"/>
         </w:rPr>
+        <w:lastRenderedPageBreak/>
         <w:t>Any data transformation (categorical variables to dummy variables</w:t>
       </w:r>
       <w:r>
         <w:rPr>
           <w:rFonts w:eastAsia="PMingLiU"/>
         </w:rPr>
-        <w:t xml:space="preserve">, standardization, </w:t>
-      </w:r>
-      <w:proofErr w:type="spellStart"/>
-      <w:r>
-        <w:rPr>
-          <w:rFonts w:eastAsia="PMingLiU"/>
-        </w:rPr>
-        <w:t>etc</w:t>
-      </w:r>
-      <w:proofErr w:type="spellEnd"/>
+        <w:t>, standardization, etc</w:t>
+      </w:r>
       <w:r>
         <w:rPr>
           <w:rFonts w:eastAsia="PMingLiU"/>
@@ -1365,21 +1330,7 @@
         <w:rPr>
           <w:rFonts w:eastAsia="PMingLiU"/>
         </w:rPr>
-        <w:t xml:space="preserve">, </w:t>
-      </w:r>
-      <w:proofErr w:type="spellStart"/>
-      <w:r>
-        <w:rPr>
-          <w:rFonts w:eastAsia="PMingLiU"/>
-        </w:rPr>
-        <w:t>etc</w:t>
-      </w:r>
-      <w:proofErr w:type="spellEnd"/>
-      <w:r>
-        <w:rPr>
-          <w:rFonts w:eastAsia="PMingLiU"/>
-        </w:rPr>
-        <w:t>)</w:t>
+        <w:t>, etc)</w:t>
       </w:r>
       <w:r>
         <w:rPr>
@@ -2077,7 +2028,7 @@
 </file>
 
 <file path=word/endnotes.xml><?xml version="1.0" encoding="utf-8"?>
-<w:endnotes xmlns:wpc="http://schemas.microsoft.com/office/word/2010/wordprocessingCanvas" xmlns:cx="http://schemas.microsoft.com/office/drawing/2014/chartex" xmlns:cx1="http://schemas.microsoft.com/office/drawing/2015/9/8/chartex" xmlns:cx2="http://schemas.microsoft.com/office/drawing/2015/10/21/chartex" xmlns:cx3="http://schemas.microsoft.com/office/drawing/2016/5/9/chartex" xmlns:cx4="http://schemas.microsoft.com/office/drawing/2016/5/10/chartex" xmlns:cx5="http://schemas.microsoft.com/office/drawing/2016/5/11/chartex" xmlns:cx6="http://schemas.microsoft.com/office/drawing/2016/5/12/chartex" xmlns:cx7="http://schemas.microsoft.com/office/drawing/2016/5/13/chartex" xmlns:cx8="http://schemas.microsoft.com/office/drawing/2016/5/14/chartex" xmlns:mc="http://schemas.openxmlformats.org/markup-compatibility/2006" xmlns:aink="http://schemas.microsoft.com/office/drawing/2016/ink" xmlns:am3d="http://schemas.microsoft.com/office/drawing/2017/model3d" xmlns:o="urn:schemas-microsoft-com:office:office" xmlns:r="http://schemas.openxmlformats.org/officeDocument/2006/relationships" xmlns:m="http://schemas.openxmlformats.org/officeDocument/2006/math" xmlns:v="urn:schemas-microsoft-com:vml" xmlns:wp14="http://schemas.microsoft.com/office/word/2010/wordprocessingDrawing" xmlns:wp="http://schemas.openxmlformats.org/drawingml/2006/wordprocessingDrawing" xmlns:w10="urn:schemas-microsoft-com:office:word" xmlns:w="http://schemas.openxmlformats.org/wordprocessingml/2006/main" xmlns:w14="http://schemas.microsoft.com/office/word/2010/wordml" xmlns:w15="http://schemas.microsoft.com/office/word/2012/wordml" xmlns:w16cid="http://schemas.microsoft.com/office/word/2016/wordml/cid" xmlns:w16se="http://schemas.microsoft.com/office/word/2015/wordml/symex" xmlns:wpg="http://schemas.microsoft.com/office/word/2010/wordprocessingGroup" xmlns:wpi="http://schemas.microsoft.com/office/word/2010/wordprocessingInk" xmlns:wne="http://schemas.microsoft.com/office/word/2006/wordml" xmlns:wps="http://schemas.microsoft.com/office/word/2010/wordprocessingShape" mc:Ignorable="w14 w15 w16se w16cid wp14">
+<w:endnotes xmlns:wpc="http://schemas.microsoft.com/office/word/2010/wordprocessingCanvas" xmlns:cx="http://schemas.microsoft.com/office/drawing/2014/chartex" xmlns:cx1="http://schemas.microsoft.com/office/drawing/2015/9/8/chartex" xmlns:cx2="http://schemas.microsoft.com/office/drawing/2015/10/21/chartex" xmlns:cx3="http://schemas.microsoft.com/office/drawing/2016/5/9/chartex" xmlns:cx4="http://schemas.microsoft.com/office/drawing/2016/5/10/chartex" xmlns:cx5="http://schemas.microsoft.com/office/drawing/2016/5/11/chartex" xmlns:cx6="http://schemas.microsoft.com/office/drawing/2016/5/12/chartex" xmlns:cx7="http://schemas.microsoft.com/office/drawing/2016/5/13/chartex" xmlns:cx8="http://schemas.microsoft.com/office/drawing/2016/5/14/chartex" xmlns:mc="http://schemas.openxmlformats.org/markup-compatibility/2006" xmlns:aink="http://schemas.microsoft.com/office/drawing/2016/ink" xmlns:am3d="http://schemas.microsoft.com/office/drawing/2017/model3d" xmlns:o="urn:schemas-microsoft-com:office:office" xmlns:r="http://schemas.openxmlformats.org/officeDocument/2006/relationships" xmlns:m="http://schemas.openxmlformats.org/officeDocument/2006/math" xmlns:v="urn:schemas-microsoft-com:vml" xmlns:wp14="http://schemas.microsoft.com/office/word/2010/wordprocessingDrawing" xmlns:wp="http://schemas.openxmlformats.org/drawingml/2006/wordprocessingDrawing" xmlns:w10="urn:schemas-microsoft-com:office:word" xmlns:w="http://schemas.openxmlformats.org/wordprocessingml/2006/main" xmlns:w14="http://schemas.microsoft.com/office/word/2010/wordml" xmlns:w15="http://schemas.microsoft.com/office/word/2012/wordml" xmlns:w16cex="http://schemas.microsoft.com/office/word/2018/wordml/cex" xmlns:w16cid="http://schemas.microsoft.com/office/word/2016/wordml/cid" xmlns:w16="http://schemas.microsoft.com/office/word/2018/wordml" xmlns:w16sdtdh="http://schemas.microsoft.com/office/word/2020/wordml/sdtdatahash" xmlns:w16se="http://schemas.microsoft.com/office/word/2015/wordml/symex" xmlns:wpg="http://schemas.microsoft.com/office/word/2010/wordprocessingGroup" xmlns:wpi="http://schemas.microsoft.com/office/word/2010/wordprocessingInk" xmlns:wne="http://schemas.microsoft.com/office/word/2006/wordml" xmlns:wps="http://schemas.microsoft.com/office/word/2010/wordprocessingShape" mc:Ignorable="w14 w15 w16se w16cid w16 w16cex w16sdtdh wp14">
   <w:endnote w:type="separator" w:id="-1">
     <w:p>
       <w:pPr>
@@ -2102,7 +2053,7 @@
 </file>
 
 <file path=word/footer1.xml><?xml version="1.0" encoding="utf-8"?>
-<w:ftr xmlns:wpc="http://schemas.microsoft.com/office/word/2010/wordprocessingCanvas" xmlns:cx="http://schemas.microsoft.com/office/drawing/2014/chartex" xmlns:cx1="http://schemas.microsoft.com/office/drawing/2015/9/8/chartex" xmlns:cx2="http://schemas.microsoft.com/office/drawing/2015/10/21/chartex" xmlns:cx3="http://schemas.microsoft.com/office/drawing/2016/5/9/chartex" xmlns:cx4="http://schemas.microsoft.com/office/drawing/2016/5/10/chartex" xmlns:cx5="http://schemas.microsoft.com/office/drawing/2016/5/11/chartex" xmlns:cx6="http://schemas.microsoft.com/office/drawing/2016/5/12/chartex" xmlns:cx7="http://schemas.microsoft.com/office/drawing/2016/5/13/chartex" xmlns:cx8="http://schemas.microsoft.com/office/drawing/2016/5/14/chartex" xmlns:mc="http://schemas.openxmlformats.org/markup-compatibility/2006" xmlns:aink="http://schemas.microsoft.com/office/drawing/2016/ink" xmlns:am3d="http://schemas.microsoft.com/office/drawing/2017/model3d" xmlns:o="urn:schemas-microsoft-com:office:office" xmlns:r="http://schemas.openxmlformats.org/officeDocument/2006/relationships" xmlns:m="http://schemas.openxmlformats.org/officeDocument/2006/math" xmlns:v="urn:schemas-microsoft-com:vml" xmlns:wp14="http://schemas.microsoft.com/office/word/2010/wordprocessingDrawing" xmlns:wp="http://schemas.openxmlformats.org/drawingml/2006/wordprocessingDrawing" xmlns:w10="urn:schemas-microsoft-com:office:word" xmlns:w="http://schemas.openxmlformats.org/wordprocessingml/2006/main" xmlns:w14="http://schemas.microsoft.com/office/word/2010/wordml" xmlns:w15="http://schemas.microsoft.com/office/word/2012/wordml" xmlns:w16cid="http://schemas.microsoft.com/office/word/2016/wordml/cid" xmlns:w16se="http://schemas.microsoft.com/office/word/2015/wordml/symex" xmlns:wpg="http://schemas.microsoft.com/office/word/2010/wordprocessingGroup" xmlns:wpi="http://schemas.microsoft.com/office/word/2010/wordprocessingInk" xmlns:wne="http://schemas.microsoft.com/office/word/2006/wordml" xmlns:wps="http://schemas.microsoft.com/office/word/2010/wordprocessingShape" mc:Ignorable="w14 w15 w16se w16cid wp14">
+<w:ftr xmlns:wpc="http://schemas.microsoft.com/office/word/2010/wordprocessingCanvas" xmlns:cx="http://schemas.microsoft.com/office/drawing/2014/chartex" xmlns:cx1="http://schemas.microsoft.com/office/drawing/2015/9/8/chartex" xmlns:cx2="http://schemas.microsoft.com/office/drawing/2015/10/21/chartex" xmlns:cx3="http://schemas.microsoft.com/office/drawing/2016/5/9/chartex" xmlns:cx4="http://schemas.microsoft.com/office/drawing/2016/5/10/chartex" xmlns:cx5="http://schemas.microsoft.com/office/drawing/2016/5/11/chartex" xmlns:cx6="http://schemas.microsoft.com/office/drawing/2016/5/12/chartex" xmlns:cx7="http://schemas.microsoft.com/office/drawing/2016/5/13/chartex" xmlns:cx8="http://schemas.microsoft.com/office/drawing/2016/5/14/chartex" xmlns:mc="http://schemas.openxmlformats.org/markup-compatibility/2006" xmlns:aink="http://schemas.microsoft.com/office/drawing/2016/ink" xmlns:am3d="http://schemas.microsoft.com/office/drawing/2017/model3d" xmlns:o="urn:schemas-microsoft-com:office:office" xmlns:r="http://schemas.openxmlformats.org/officeDocument/2006/relationships" xmlns:m="http://schemas.openxmlformats.org/officeDocument/2006/math" xmlns:v="urn:schemas-microsoft-com:vml" xmlns:wp14="http://schemas.microsoft.com/office/word/2010/wordprocessingDrawing" xmlns:wp="http://schemas.openxmlformats.org/drawingml/2006/wordprocessingDrawing" xmlns:w10="urn:schemas-microsoft-com:office:word" xmlns:w="http://schemas.openxmlformats.org/wordprocessingml/2006/main" xmlns:w14="http://schemas.microsoft.com/office/word/2010/wordml" xmlns:w15="http://schemas.microsoft.com/office/word/2012/wordml" xmlns:w16cex="http://schemas.microsoft.com/office/word/2018/wordml/cex" xmlns:w16cid="http://schemas.microsoft.com/office/word/2016/wordml/cid" xmlns:w16="http://schemas.microsoft.com/office/word/2018/wordml" xmlns:w16sdtdh="http://schemas.microsoft.com/office/word/2020/wordml/sdtdatahash" xmlns:w16se="http://schemas.microsoft.com/office/word/2015/wordml/symex" xmlns:wpg="http://schemas.microsoft.com/office/word/2010/wordprocessingGroup" xmlns:wpi="http://schemas.microsoft.com/office/word/2010/wordprocessingInk" xmlns:wne="http://schemas.microsoft.com/office/word/2006/wordml" xmlns:wps="http://schemas.microsoft.com/office/word/2010/wordprocessingShape" mc:Ignorable="w14 w15 w16se w16cid w16 w16cex w16sdtdh wp14">
   <w:sdt>
     <w:sdtPr>
       <w:id w:val="1931627116"/>
@@ -2155,7 +2106,7 @@
 </file>
 
 <file path=word/footnotes.xml><?xml version="1.0" encoding="utf-8"?>
-<w:footnotes xmlns:wpc="http://schemas.microsoft.com/office/word/2010/wordprocessingCanvas" xmlns:cx="http://schemas.microsoft.com/office/drawing/2014/chartex" xmlns:cx1="http://schemas.microsoft.com/office/drawing/2015/9/8/chartex" xmlns:cx2="http://schemas.microsoft.com/office/drawing/2015/10/21/chartex" xmlns:cx3="http://schemas.microsoft.com/office/drawing/2016/5/9/chartex" xmlns:cx4="http://schemas.microsoft.com/office/drawing/2016/5/10/chartex" xmlns:cx5="http://schemas.microsoft.com/office/drawing/2016/5/11/chartex" xmlns:cx6="http://schemas.microsoft.com/office/drawing/2016/5/12/chartex" xmlns:cx7="http://schemas.microsoft.com/office/drawing/2016/5/13/chartex" xmlns:cx8="http://schemas.microsoft.com/office/drawing/2016/5/14/chartex" xmlns:mc="http://schemas.openxmlformats.org/markup-compatibility/2006" xmlns:aink="http://schemas.microsoft.com/office/drawing/2016/ink" xmlns:am3d="http://schemas.microsoft.com/office/drawing/2017/model3d" xmlns:o="urn:schemas-microsoft-com:office:office" xmlns:r="http://schemas.openxmlformats.org/officeDocument/2006/relationships" xmlns:m="http://schemas.openxmlformats.org/officeDocument/2006/math" xmlns:v="urn:schemas-microsoft-com:vml" xmlns:wp14="http://schemas.microsoft.com/office/word/2010/wordprocessingDrawing" xmlns:wp="http://schemas.openxmlformats.org/drawingml/2006/wordprocessingDrawing" xmlns:w10="urn:schemas-microsoft-com:office:word" xmlns:w="http://schemas.openxmlformats.org/wordprocessingml/2006/main" xmlns:w14="http://schemas.microsoft.com/office/word/2010/wordml" xmlns:w15="http://schemas.microsoft.com/office/word/2012/wordml" xmlns:w16cid="http://schemas.microsoft.com/office/word/2016/wordml/cid" xmlns:w16se="http://schemas.microsoft.com/office/word/2015/wordml/symex" xmlns:wpg="http://schemas.microsoft.com/office/word/2010/wordprocessingGroup" xmlns:wpi="http://schemas.microsoft.com/office/word/2010/wordprocessingInk" xmlns:wne="http://schemas.microsoft.com/office/word/2006/wordml" xmlns:wps="http://schemas.microsoft.com/office/word/2010/wordprocessingShape" mc:Ignorable="w14 w15 w16se w16cid wp14">
+<w:footnotes xmlns:wpc="http://schemas.microsoft.com/office/word/2010/wordprocessingCanvas" xmlns:cx="http://schemas.microsoft.com/office/drawing/2014/chartex" xmlns:cx1="http://schemas.microsoft.com/office/drawing/2015/9/8/chartex" xmlns:cx2="http://schemas.microsoft.com/office/drawing/2015/10/21/chartex" xmlns:cx3="http://schemas.microsoft.com/office/drawing/2016/5/9/chartex" xmlns:cx4="http://schemas.microsoft.com/office/drawing/2016/5/10/chartex" xmlns:cx5="http://schemas.microsoft.com/office/drawing/2016/5/11/chartex" xmlns:cx6="http://schemas.microsoft.com/office/drawing/2016/5/12/chartex" xmlns:cx7="http://schemas.microsoft.com/office/drawing/2016/5/13/chartex" xmlns:cx8="http://schemas.microsoft.com/office/drawing/2016/5/14/chartex" xmlns:mc="http://schemas.openxmlformats.org/markup-compatibility/2006" xmlns:aink="http://schemas.microsoft.com/office/drawing/2016/ink" xmlns:am3d="http://schemas.microsoft.com/office/drawing/2017/model3d" xmlns:o="urn:schemas-microsoft-com:office:office" xmlns:r="http://schemas.openxmlformats.org/officeDocument/2006/relationships" xmlns:m="http://schemas.openxmlformats.org/officeDocument/2006/math" xmlns:v="urn:schemas-microsoft-com:vml" xmlns:wp14="http://schemas.microsoft.com/office/word/2010/wordprocessingDrawing" xmlns:wp="http://schemas.openxmlformats.org/drawingml/2006/wordprocessingDrawing" xmlns:w10="urn:schemas-microsoft-com:office:word" xmlns:w="http://schemas.openxmlformats.org/wordprocessingml/2006/main" xmlns:w14="http://schemas.microsoft.com/office/word/2010/wordml" xmlns:w15="http://schemas.microsoft.com/office/word/2012/wordml" xmlns:w16cex="http://schemas.microsoft.com/office/word/2018/wordml/cex" xmlns:w16cid="http://schemas.microsoft.com/office/word/2016/wordml/cid" xmlns:w16="http://schemas.microsoft.com/office/word/2018/wordml" xmlns:w16sdtdh="http://schemas.microsoft.com/office/word/2020/wordml/sdtdatahash" xmlns:w16se="http://schemas.microsoft.com/office/word/2015/wordml/symex" xmlns:wpg="http://schemas.microsoft.com/office/word/2010/wordprocessingGroup" xmlns:wpi="http://schemas.microsoft.com/office/word/2010/wordprocessingInk" xmlns:wne="http://schemas.microsoft.com/office/word/2006/wordml" xmlns:wps="http://schemas.microsoft.com/office/word/2010/wordprocessingShape" mc:Ignorable="w14 w15 w16se w16cid w16 w16cex w16sdtdh wp14">
   <w:footnote w:type="separator" w:id="-1">
     <w:p>
       <w:pPr>
@@ -2180,7 +2131,7 @@
 </file>
 
 <file path=word/numbering.xml><?xml version="1.0" encoding="utf-8"?>
-<w:numbering xmlns:wpc="http://schemas.microsoft.com/office/word/2010/wordprocessingCanvas" xmlns:cx="http://schemas.microsoft.com/office/drawing/2014/chartex" xmlns:cx1="http://schemas.microsoft.com/office/drawing/2015/9/8/chartex" xmlns:cx2="http://schemas.microsoft.com/office/drawing/2015/10/21/chartex" xmlns:cx3="http://schemas.microsoft.com/office/drawing/2016/5/9/chartex" xmlns:cx4="http://schemas.microsoft.com/office/drawing/2016/5/10/chartex" xmlns:cx5="http://schemas.microsoft.com/office/drawing/2016/5/11/chartex" xmlns:cx6="http://schemas.microsoft.com/office/drawing/2016/5/12/chartex" xmlns:cx7="http://schemas.microsoft.com/office/drawing/2016/5/13/chartex" xmlns:cx8="http://schemas.microsoft.com/office/drawing/2016/5/14/chartex" xmlns:mc="http://schemas.openxmlformats.org/markup-compatibility/2006" xmlns:aink="http://schemas.microsoft.com/office/drawing/2016/ink" xmlns:am3d="http://schemas.microsoft.com/office/drawing/2017/model3d" xmlns:o="urn:schemas-microsoft-com:office:office" xmlns:r="http://schemas.openxmlformats.org/officeDocument/2006/relationships" xmlns:m="http://schemas.openxmlformats.org/officeDocument/2006/math" xmlns:v="urn:schemas-microsoft-com:vml" xmlns:wp14="http://schemas.microsoft.com/office/word/2010/wordprocessingDrawing" xmlns:wp="http://schemas.openxmlformats.org/drawingml/2006/wordprocessingDrawing" xmlns:w10="urn:schemas-microsoft-com:office:word" xmlns:w="http://schemas.openxmlformats.org/wordprocessingml/2006/main" xmlns:w14="http://schemas.microsoft.com/office/word/2010/wordml" xmlns:w15="http://schemas.microsoft.com/office/word/2012/wordml" xmlns:w16cid="http://schemas.microsoft.com/office/word/2016/wordml/cid" xmlns:w16se="http://schemas.microsoft.com/office/word/2015/wordml/symex" xmlns:wpg="http://schemas.microsoft.com/office/word/2010/wordprocessingGroup" xmlns:wpi="http://schemas.microsoft.com/office/word/2010/wordprocessingInk" xmlns:wne="http://schemas.microsoft.com/office/word/2006/wordml" xmlns:wps="http://schemas.microsoft.com/office/word/2010/wordprocessingShape" mc:Ignorable="w14 w15 w16se w16cid wp14">
+<w:numbering xmlns:wpc="http://schemas.microsoft.com/office/word/2010/wordprocessingCanvas" xmlns:cx="http://schemas.microsoft.com/office/drawing/2014/chartex" xmlns:cx1="http://schemas.microsoft.com/office/drawing/2015/9/8/chartex" xmlns:cx2="http://schemas.microsoft.com/office/drawing/2015/10/21/chartex" xmlns:cx3="http://schemas.microsoft.com/office/drawing/2016/5/9/chartex" xmlns:cx4="http://schemas.microsoft.com/office/drawing/2016/5/10/chartex" xmlns:cx5="http://schemas.microsoft.com/office/drawing/2016/5/11/chartex" xmlns:cx6="http://schemas.microsoft.com/office/drawing/2016/5/12/chartex" xmlns:cx7="http://schemas.microsoft.com/office/drawing/2016/5/13/chartex" xmlns:cx8="http://schemas.microsoft.com/office/drawing/2016/5/14/chartex" xmlns:mc="http://schemas.openxmlformats.org/markup-compatibility/2006" xmlns:aink="http://schemas.microsoft.com/office/drawing/2016/ink" xmlns:am3d="http://schemas.microsoft.com/office/drawing/2017/model3d" xmlns:o="urn:schemas-microsoft-com:office:office" xmlns:r="http://schemas.openxmlformats.org/officeDocument/2006/relationships" xmlns:m="http://schemas.openxmlformats.org/officeDocument/2006/math" xmlns:v="urn:schemas-microsoft-com:vml" xmlns:wp14="http://schemas.microsoft.com/office/word/2010/wordprocessingDrawing" xmlns:wp="http://schemas.openxmlformats.org/drawingml/2006/wordprocessingDrawing" xmlns:w10="urn:schemas-microsoft-com:office:word" xmlns:w="http://schemas.openxmlformats.org/wordprocessingml/2006/main" xmlns:w14="http://schemas.microsoft.com/office/word/2010/wordml" xmlns:w15="http://schemas.microsoft.com/office/word/2012/wordml" xmlns:w16cex="http://schemas.microsoft.com/office/word/2018/wordml/cex" xmlns:w16cid="http://schemas.microsoft.com/office/word/2016/wordml/cid" xmlns:w16="http://schemas.microsoft.com/office/word/2018/wordml" xmlns:w16sdtdh="http://schemas.microsoft.com/office/word/2020/wordml/sdtdatahash" xmlns:w16se="http://schemas.microsoft.com/office/word/2015/wordml/symex" xmlns:wpg="http://schemas.microsoft.com/office/word/2010/wordprocessingGroup" xmlns:wpi="http://schemas.microsoft.com/office/word/2010/wordprocessingInk" xmlns:wne="http://schemas.microsoft.com/office/word/2006/wordml" xmlns:wps="http://schemas.microsoft.com/office/word/2010/wordprocessingShape" mc:Ignorable="w14 w15 w16se w16cid w16 w16cex w16sdtdh wp14">
   <w:abstractNum w:abstractNumId="0" w15:restartNumberingAfterBreak="0">
     <w:nsid w:val="00003605"/>
     <w:multiLevelType w:val="hybridMultilevel"/>
@@ -2782,7 +2733,7 @@
 </file>
 
 <file path=word/styles.xml><?xml version="1.0" encoding="utf-8"?>
-<w:styles xmlns:mc="http://schemas.openxmlformats.org/markup-compatibility/2006" xmlns:r="http://schemas.openxmlformats.org/officeDocument/2006/relationships" xmlns:w="http://schemas.openxmlformats.org/wordprocessingml/2006/main" xmlns:w14="http://schemas.microsoft.com/office/word/2010/wordml" xmlns:w15="http://schemas.microsoft.com/office/word/2012/wordml" xmlns:w16cid="http://schemas.microsoft.com/office/word/2016/wordml/cid" xmlns:w16se="http://schemas.microsoft.com/office/word/2015/wordml/symex" mc:Ignorable="w14 w15 w16se w16cid">
+<w:styles xmlns:mc="http://schemas.openxmlformats.org/markup-compatibility/2006" xmlns:r="http://schemas.openxmlformats.org/officeDocument/2006/relationships" xmlns:w="http://schemas.openxmlformats.org/wordprocessingml/2006/main" xmlns:w14="http://schemas.microsoft.com/office/word/2010/wordml" xmlns:w15="http://schemas.microsoft.com/office/word/2012/wordml" xmlns:w16cex="http://schemas.microsoft.com/office/word/2018/wordml/cex" xmlns:w16cid="http://schemas.microsoft.com/office/word/2016/wordml/cid" xmlns:w16="http://schemas.microsoft.com/office/word/2018/wordml" xmlns:w16sdtdh="http://schemas.microsoft.com/office/word/2020/wordml/sdtdatahash" xmlns:w16se="http://schemas.microsoft.com/office/word/2015/wordml/symex" mc:Ignorable="w14 w15 w16se w16cid w16 w16cex w16sdtdh">
   <w:docDefaults>
     <w:rPrDefault>
       <w:rPr>
@@ -2904,6 +2855,7 @@
     <w:lsdException w:name="HTML Sample" w:semiHidden="1" w:unhideWhenUsed="1"/>
     <w:lsdException w:name="HTML Typewriter" w:semiHidden="1" w:unhideWhenUsed="1"/>
     <w:lsdException w:name="HTML Variable" w:semiHidden="1" w:unhideWhenUsed="1"/>
+    <w:lsdException w:name="Normal Table" w:semiHidden="1" w:unhideWhenUsed="1"/>
     <w:lsdException w:name="annotation subject" w:semiHidden="1" w:unhideWhenUsed="1"/>
     <w:lsdException w:name="No List" w:semiHidden="1" w:unhideWhenUsed="1"/>
     <w:lsdException w:name="Outline List 1" w:semiHidden="1" w:unhideWhenUsed="1"/>
@@ -2946,8 +2898,11 @@
     <w:lsdException w:name="Table Contemporary" w:semiHidden="1" w:unhideWhenUsed="1"/>
     <w:lsdException w:name="Table Elegant" w:semiHidden="1" w:unhideWhenUsed="1"/>
     <w:lsdException w:name="Table Professional" w:semiHidden="1" w:unhideWhenUsed="1"/>
+    <w:lsdException w:name="Table Subtle 1" w:semiHidden="1" w:unhideWhenUsed="1"/>
     <w:lsdException w:name="Table Subtle 2" w:semiHidden="1" w:unhideWhenUsed="1"/>
     <w:lsdException w:name="Table Web 1" w:semiHidden="1" w:unhideWhenUsed="1"/>
+    <w:lsdException w:name="Table Web 2" w:semiHidden="1" w:unhideWhenUsed="1"/>
+    <w:lsdException w:name="Table Web 3" w:semiHidden="1" w:unhideWhenUsed="1"/>
     <w:lsdException w:name="Balloon Text" w:semiHidden="1" w:unhideWhenUsed="1"/>
     <w:lsdException w:name="Table Grid" w:uiPriority="39"/>
     <w:lsdException w:name="Table Theme" w:semiHidden="1" w:unhideWhenUsed="1"/>

</xml_diff>